<commit_message>
2.) chýba: návrh, SA popis, Bin.Vyh.Str. popis, KA
</commit_message>
<xml_diff>
--- a/docs/documentation.docx
+++ b/docs/documentation.docx
@@ -464,6 +464,8 @@
         <w:lastRenderedPageBreak/>
         <w:t>Obsah</w:t>
       </w:r>
+      <w:bookmarkStart w:id="0" w:name="_GoBack"/>
+      <w:bookmarkEnd w:id="0"/>
     </w:p>
     <w:p>
       <w:pPr>
@@ -504,7 +506,7 @@
         </w:rPr>
         <w:fldChar w:fldCharType="separate"/>
       </w:r>
-      <w:hyperlink w:anchor="_Toc468466936" w:history="1">
+      <w:hyperlink w:anchor="_Toc468467747" w:history="1">
         <w:r>
           <w:rPr>
             <w:rStyle w:val="Hypertextovprepojenie"/>
@@ -548,7 +550,7 @@
             <w:noProof/>
             <w:webHidden/>
           </w:rPr>
-          <w:instrText xml:space="preserve"> PAGEREF _Toc468466936 \h </w:instrText>
+          <w:instrText xml:space="preserve"> PAGEREF _Toc468467747 \h </w:instrText>
         </w:r>
         <w:r>
           <w:rPr>
@@ -594,7 +596,7 @@
           <w:lang w:eastAsia="sk-SK"/>
         </w:rPr>
       </w:pPr>
-      <w:hyperlink w:anchor="_Toc468466937" w:history="1">
+      <w:hyperlink w:anchor="_Toc468467748" w:history="1">
         <w:r>
           <w:rPr>
             <w:rStyle w:val="Hypertextovprepojenie"/>
@@ -617,7 +619,7 @@
             <w:rStyle w:val="Hypertextovprepojenie"/>
             <w:noProof/>
           </w:rPr>
-          <w:t>Interpret</w:t>
+          <w:t>Návrh</w:t>
         </w:r>
         <w:r>
           <w:rPr>
@@ -638,7 +640,7 @@
             <w:noProof/>
             <w:webHidden/>
           </w:rPr>
-          <w:instrText xml:space="preserve"> PAGEREF _Toc468466937 \h </w:instrText>
+          <w:instrText xml:space="preserve"> PAGEREF _Toc468467748 \h </w:instrText>
         </w:r>
         <w:r>
           <w:rPr>
@@ -683,7 +685,7 @@
           <w:lang w:eastAsia="sk-SK"/>
         </w:rPr>
       </w:pPr>
-      <w:hyperlink w:anchor="_Toc468466938" w:history="1">
+      <w:hyperlink w:anchor="_Toc468467749" w:history="1">
         <w:r>
           <w:rPr>
             <w:rStyle w:val="Hypertextovprepojenie"/>
@@ -705,7 +707,7 @@
             <w:rStyle w:val="Hypertextovprepojenie"/>
             <w:noProof/>
           </w:rPr>
-          <w:t>Lexikálny analyzátor</w:t>
+          <w:t>Vývojový cyklus</w:t>
         </w:r>
         <w:r>
           <w:rPr>
@@ -726,271 +728,7 @@
             <w:noProof/>
             <w:webHidden/>
           </w:rPr>
-          <w:instrText xml:space="preserve"> PAGEREF _Toc468466938 \h </w:instrText>
-        </w:r>
-        <w:r>
-          <w:rPr>
-            <w:noProof/>
-            <w:webHidden/>
-          </w:rPr>
-        </w:r>
-        <w:r>
-          <w:rPr>
-            <w:noProof/>
-            <w:webHidden/>
-          </w:rPr>
-          <w:fldChar w:fldCharType="separate"/>
-        </w:r>
-        <w:r>
-          <w:rPr>
-            <w:noProof/>
-            <w:webHidden/>
-          </w:rPr>
-          <w:t>3</w:t>
-        </w:r>
-        <w:r>
-          <w:rPr>
-            <w:noProof/>
-            <w:webHidden/>
-          </w:rPr>
-          <w:fldChar w:fldCharType="end"/>
-        </w:r>
-      </w:hyperlink>
-    </w:p>
-    <w:p>
-      <w:pPr>
-        <w:pStyle w:val="Obsah2"/>
-        <w:tabs>
-          <w:tab w:val="left" w:pos="880"/>
-          <w:tab w:val="right" w:leader="dot" w:pos="9062"/>
-        </w:tabs>
-        <w:rPr>
-          <w:rFonts w:asciiTheme="minorHAnsi" w:eastAsiaTheme="minorEastAsia" w:hAnsiTheme="minorHAnsi"/>
-          <w:noProof/>
-          <w:sz w:val="22"/>
-          <w:lang w:eastAsia="sk-SK"/>
-        </w:rPr>
-      </w:pPr>
-      <w:hyperlink w:anchor="_Toc468466939" w:history="1">
-        <w:r>
-          <w:rPr>
-            <w:rStyle w:val="Hypertextovprepojenie"/>
-            <w:noProof/>
-          </w:rPr>
-          <w:t>2.2.</w:t>
-        </w:r>
-        <w:r>
-          <w:rPr>
-            <w:rFonts w:asciiTheme="minorHAnsi" w:eastAsiaTheme="minorEastAsia" w:hAnsiTheme="minorHAnsi"/>
-            <w:noProof/>
-            <w:sz w:val="22"/>
-            <w:lang w:eastAsia="sk-SK"/>
-          </w:rPr>
-          <w:tab/>
-        </w:r>
-        <w:r>
-          <w:rPr>
-            <w:rStyle w:val="Hypertextovprepojenie"/>
-            <w:noProof/>
-          </w:rPr>
-          <w:t>Syntaktický analyzator</w:t>
-        </w:r>
-        <w:r>
-          <w:rPr>
-            <w:noProof/>
-            <w:webHidden/>
-          </w:rPr>
-          <w:tab/>
-        </w:r>
-        <w:r>
-          <w:rPr>
-            <w:noProof/>
-            <w:webHidden/>
-          </w:rPr>
-          <w:fldChar w:fldCharType="begin"/>
-        </w:r>
-        <w:r>
-          <w:rPr>
-            <w:noProof/>
-            <w:webHidden/>
-          </w:rPr>
-          <w:instrText xml:space="preserve"> PAGEREF _Toc468466939 \h </w:instrText>
-        </w:r>
-        <w:r>
-          <w:rPr>
-            <w:noProof/>
-            <w:webHidden/>
-          </w:rPr>
-        </w:r>
-        <w:r>
-          <w:rPr>
-            <w:noProof/>
-            <w:webHidden/>
-          </w:rPr>
-          <w:fldChar w:fldCharType="separate"/>
-        </w:r>
-        <w:r>
-          <w:rPr>
-            <w:noProof/>
-            <w:webHidden/>
-          </w:rPr>
-          <w:t>3</w:t>
-        </w:r>
-        <w:r>
-          <w:rPr>
-            <w:noProof/>
-            <w:webHidden/>
-          </w:rPr>
-          <w:fldChar w:fldCharType="end"/>
-        </w:r>
-      </w:hyperlink>
-    </w:p>
-    <w:p>
-      <w:pPr>
-        <w:pStyle w:val="Obsah2"/>
-        <w:tabs>
-          <w:tab w:val="left" w:pos="880"/>
-          <w:tab w:val="right" w:leader="dot" w:pos="9062"/>
-        </w:tabs>
-        <w:rPr>
-          <w:rFonts w:asciiTheme="minorHAnsi" w:eastAsiaTheme="minorEastAsia" w:hAnsiTheme="minorHAnsi"/>
-          <w:noProof/>
-          <w:sz w:val="22"/>
-          <w:lang w:eastAsia="sk-SK"/>
-        </w:rPr>
-      </w:pPr>
-      <w:hyperlink w:anchor="_Toc468466940" w:history="1">
-        <w:r>
-          <w:rPr>
-            <w:rStyle w:val="Hypertextovprepojenie"/>
-            <w:noProof/>
-          </w:rPr>
-          <w:t>2.3.</w:t>
-        </w:r>
-        <w:r>
-          <w:rPr>
-            <w:rFonts w:asciiTheme="minorHAnsi" w:eastAsiaTheme="minorEastAsia" w:hAnsiTheme="minorHAnsi"/>
-            <w:noProof/>
-            <w:sz w:val="22"/>
-            <w:lang w:eastAsia="sk-SK"/>
-          </w:rPr>
-          <w:tab/>
-        </w:r>
-        <w:r>
-          <w:rPr>
-            <w:rStyle w:val="Hypertextovprepojenie"/>
-            <w:noProof/>
-          </w:rPr>
-          <w:t>Sémantický analyzátor</w:t>
-        </w:r>
-        <w:r>
-          <w:rPr>
-            <w:noProof/>
-            <w:webHidden/>
-          </w:rPr>
-          <w:tab/>
-        </w:r>
-        <w:r>
-          <w:rPr>
-            <w:noProof/>
-            <w:webHidden/>
-          </w:rPr>
-          <w:fldChar w:fldCharType="begin"/>
-        </w:r>
-        <w:r>
-          <w:rPr>
-            <w:noProof/>
-            <w:webHidden/>
-          </w:rPr>
-          <w:instrText xml:space="preserve"> PAGEREF _Toc468466940 \h </w:instrText>
-        </w:r>
-        <w:r>
-          <w:rPr>
-            <w:noProof/>
-            <w:webHidden/>
-          </w:rPr>
-        </w:r>
-        <w:r>
-          <w:rPr>
-            <w:noProof/>
-            <w:webHidden/>
-          </w:rPr>
-          <w:fldChar w:fldCharType="separate"/>
-        </w:r>
-        <w:r>
-          <w:rPr>
-            <w:noProof/>
-            <w:webHidden/>
-          </w:rPr>
-          <w:t>3</w:t>
-        </w:r>
-        <w:r>
-          <w:rPr>
-            <w:noProof/>
-            <w:webHidden/>
-          </w:rPr>
-          <w:fldChar w:fldCharType="end"/>
-        </w:r>
-      </w:hyperlink>
-    </w:p>
-    <w:p>
-      <w:pPr>
-        <w:pStyle w:val="Obsah2"/>
-        <w:tabs>
-          <w:tab w:val="left" w:pos="880"/>
-          <w:tab w:val="right" w:leader="dot" w:pos="9062"/>
-        </w:tabs>
-        <w:rPr>
-          <w:rFonts w:asciiTheme="minorHAnsi" w:eastAsiaTheme="minorEastAsia" w:hAnsiTheme="minorHAnsi"/>
-          <w:noProof/>
-          <w:sz w:val="22"/>
-          <w:lang w:eastAsia="sk-SK"/>
-        </w:rPr>
-      </w:pPr>
-      <w:hyperlink w:anchor="_Toc468466941" w:history="1">
-        <w:r>
-          <w:rPr>
-            <w:rStyle w:val="Hypertextovprepojenie"/>
-            <w:noProof/>
-          </w:rPr>
-          <w:t>2.4.</w:t>
-        </w:r>
-        <w:r>
-          <w:rPr>
-            <w:rFonts w:asciiTheme="minorHAnsi" w:eastAsiaTheme="minorEastAsia" w:hAnsiTheme="minorHAnsi"/>
-            <w:noProof/>
-            <w:sz w:val="22"/>
-            <w:lang w:eastAsia="sk-SK"/>
-          </w:rPr>
-          <w:tab/>
-        </w:r>
-        <w:r>
-          <w:rPr>
-            <w:rStyle w:val="Hypertextovprepojenie"/>
-            <w:noProof/>
-          </w:rPr>
-          <w:t>Interpret</w:t>
-        </w:r>
-        <w:r>
-          <w:rPr>
-            <w:noProof/>
-            <w:webHidden/>
-          </w:rPr>
-          <w:tab/>
-        </w:r>
-        <w:r>
-          <w:rPr>
-            <w:noProof/>
-            <w:webHidden/>
-          </w:rPr>
-          <w:fldChar w:fldCharType="begin"/>
-        </w:r>
-        <w:r>
-          <w:rPr>
-            <w:noProof/>
-            <w:webHidden/>
-          </w:rPr>
-          <w:instrText xml:space="preserve"> PAGEREF _Toc468466941 \h </w:instrText>
+          <w:instrText xml:space="preserve"> PAGEREF _Toc468467749 \h </w:instrText>
         </w:r>
         <w:r>
           <w:rPr>
@@ -1036,13 +774,455 @@
           <w:lang w:eastAsia="sk-SK"/>
         </w:rPr>
       </w:pPr>
-      <w:hyperlink w:anchor="_Toc468466942" w:history="1">
+      <w:hyperlink w:anchor="_Toc468467750" w:history="1">
         <w:r>
           <w:rPr>
             <w:rStyle w:val="Hypertextovprepojenie"/>
             <w:noProof/>
           </w:rPr>
           <w:t>3.</w:t>
+        </w:r>
+        <w:r>
+          <w:rPr>
+            <w:rFonts w:asciiTheme="minorHAnsi" w:eastAsiaTheme="minorEastAsia" w:hAnsiTheme="minorHAnsi"/>
+            <w:b w:val="0"/>
+            <w:noProof/>
+            <w:sz w:val="22"/>
+            <w:lang w:eastAsia="sk-SK"/>
+          </w:rPr>
+          <w:tab/>
+        </w:r>
+        <w:r>
+          <w:rPr>
+            <w:rStyle w:val="Hypertextovprepojenie"/>
+            <w:noProof/>
+          </w:rPr>
+          <w:t>Interpret</w:t>
+        </w:r>
+        <w:r>
+          <w:rPr>
+            <w:noProof/>
+            <w:webHidden/>
+          </w:rPr>
+          <w:tab/>
+        </w:r>
+        <w:r>
+          <w:rPr>
+            <w:noProof/>
+            <w:webHidden/>
+          </w:rPr>
+          <w:fldChar w:fldCharType="begin"/>
+        </w:r>
+        <w:r>
+          <w:rPr>
+            <w:noProof/>
+            <w:webHidden/>
+          </w:rPr>
+          <w:instrText xml:space="preserve"> PAGEREF _Toc468467750 \h </w:instrText>
+        </w:r>
+        <w:r>
+          <w:rPr>
+            <w:noProof/>
+            <w:webHidden/>
+          </w:rPr>
+        </w:r>
+        <w:r>
+          <w:rPr>
+            <w:noProof/>
+            <w:webHidden/>
+          </w:rPr>
+          <w:fldChar w:fldCharType="separate"/>
+        </w:r>
+        <w:r>
+          <w:rPr>
+            <w:noProof/>
+            <w:webHidden/>
+          </w:rPr>
+          <w:t>3</w:t>
+        </w:r>
+        <w:r>
+          <w:rPr>
+            <w:noProof/>
+            <w:webHidden/>
+          </w:rPr>
+          <w:fldChar w:fldCharType="end"/>
+        </w:r>
+      </w:hyperlink>
+    </w:p>
+    <w:p>
+      <w:pPr>
+        <w:pStyle w:val="Obsah2"/>
+        <w:tabs>
+          <w:tab w:val="left" w:pos="880"/>
+          <w:tab w:val="right" w:leader="dot" w:pos="9062"/>
+        </w:tabs>
+        <w:rPr>
+          <w:rFonts w:asciiTheme="minorHAnsi" w:eastAsiaTheme="minorEastAsia" w:hAnsiTheme="minorHAnsi"/>
+          <w:noProof/>
+          <w:sz w:val="22"/>
+          <w:lang w:eastAsia="sk-SK"/>
+        </w:rPr>
+      </w:pPr>
+      <w:hyperlink w:anchor="_Toc468467751" w:history="1">
+        <w:r>
+          <w:rPr>
+            <w:rStyle w:val="Hypertextovprepojenie"/>
+            <w:noProof/>
+          </w:rPr>
+          <w:t>3.1.</w:t>
+        </w:r>
+        <w:r>
+          <w:rPr>
+            <w:rFonts w:asciiTheme="minorHAnsi" w:eastAsiaTheme="minorEastAsia" w:hAnsiTheme="minorHAnsi"/>
+            <w:noProof/>
+            <w:sz w:val="22"/>
+            <w:lang w:eastAsia="sk-SK"/>
+          </w:rPr>
+          <w:tab/>
+        </w:r>
+        <w:r>
+          <w:rPr>
+            <w:rStyle w:val="Hypertextovprepojenie"/>
+            <w:noProof/>
+          </w:rPr>
+          <w:t>Lexikálny analyzátor</w:t>
+        </w:r>
+        <w:r>
+          <w:rPr>
+            <w:noProof/>
+            <w:webHidden/>
+          </w:rPr>
+          <w:tab/>
+        </w:r>
+        <w:r>
+          <w:rPr>
+            <w:noProof/>
+            <w:webHidden/>
+          </w:rPr>
+          <w:fldChar w:fldCharType="begin"/>
+        </w:r>
+        <w:r>
+          <w:rPr>
+            <w:noProof/>
+            <w:webHidden/>
+          </w:rPr>
+          <w:instrText xml:space="preserve"> PAGEREF _Toc468467751 \h </w:instrText>
+        </w:r>
+        <w:r>
+          <w:rPr>
+            <w:noProof/>
+            <w:webHidden/>
+          </w:rPr>
+        </w:r>
+        <w:r>
+          <w:rPr>
+            <w:noProof/>
+            <w:webHidden/>
+          </w:rPr>
+          <w:fldChar w:fldCharType="separate"/>
+        </w:r>
+        <w:r>
+          <w:rPr>
+            <w:noProof/>
+            <w:webHidden/>
+          </w:rPr>
+          <w:t>3</w:t>
+        </w:r>
+        <w:r>
+          <w:rPr>
+            <w:noProof/>
+            <w:webHidden/>
+          </w:rPr>
+          <w:fldChar w:fldCharType="end"/>
+        </w:r>
+      </w:hyperlink>
+    </w:p>
+    <w:p>
+      <w:pPr>
+        <w:pStyle w:val="Obsah2"/>
+        <w:tabs>
+          <w:tab w:val="left" w:pos="880"/>
+          <w:tab w:val="right" w:leader="dot" w:pos="9062"/>
+        </w:tabs>
+        <w:rPr>
+          <w:rFonts w:asciiTheme="minorHAnsi" w:eastAsiaTheme="minorEastAsia" w:hAnsiTheme="minorHAnsi"/>
+          <w:noProof/>
+          <w:sz w:val="22"/>
+          <w:lang w:eastAsia="sk-SK"/>
+        </w:rPr>
+      </w:pPr>
+      <w:hyperlink w:anchor="_Toc468467752" w:history="1">
+        <w:r>
+          <w:rPr>
+            <w:rStyle w:val="Hypertextovprepojenie"/>
+            <w:noProof/>
+          </w:rPr>
+          <w:t>3.2.</w:t>
+        </w:r>
+        <w:r>
+          <w:rPr>
+            <w:rFonts w:asciiTheme="minorHAnsi" w:eastAsiaTheme="minorEastAsia" w:hAnsiTheme="minorHAnsi"/>
+            <w:noProof/>
+            <w:sz w:val="22"/>
+            <w:lang w:eastAsia="sk-SK"/>
+          </w:rPr>
+          <w:tab/>
+        </w:r>
+        <w:r>
+          <w:rPr>
+            <w:rStyle w:val="Hypertextovprepojenie"/>
+            <w:noProof/>
+          </w:rPr>
+          <w:t>Syntaktický analyzator</w:t>
+        </w:r>
+        <w:r>
+          <w:rPr>
+            <w:noProof/>
+            <w:webHidden/>
+          </w:rPr>
+          <w:tab/>
+        </w:r>
+        <w:r>
+          <w:rPr>
+            <w:noProof/>
+            <w:webHidden/>
+          </w:rPr>
+          <w:fldChar w:fldCharType="begin"/>
+        </w:r>
+        <w:r>
+          <w:rPr>
+            <w:noProof/>
+            <w:webHidden/>
+          </w:rPr>
+          <w:instrText xml:space="preserve"> PAGEREF _Toc468467752 \h </w:instrText>
+        </w:r>
+        <w:r>
+          <w:rPr>
+            <w:noProof/>
+            <w:webHidden/>
+          </w:rPr>
+        </w:r>
+        <w:r>
+          <w:rPr>
+            <w:noProof/>
+            <w:webHidden/>
+          </w:rPr>
+          <w:fldChar w:fldCharType="separate"/>
+        </w:r>
+        <w:r>
+          <w:rPr>
+            <w:noProof/>
+            <w:webHidden/>
+          </w:rPr>
+          <w:t>3</w:t>
+        </w:r>
+        <w:r>
+          <w:rPr>
+            <w:noProof/>
+            <w:webHidden/>
+          </w:rPr>
+          <w:fldChar w:fldCharType="end"/>
+        </w:r>
+      </w:hyperlink>
+    </w:p>
+    <w:p>
+      <w:pPr>
+        <w:pStyle w:val="Obsah2"/>
+        <w:tabs>
+          <w:tab w:val="left" w:pos="880"/>
+          <w:tab w:val="right" w:leader="dot" w:pos="9062"/>
+        </w:tabs>
+        <w:rPr>
+          <w:rFonts w:asciiTheme="minorHAnsi" w:eastAsiaTheme="minorEastAsia" w:hAnsiTheme="minorHAnsi"/>
+          <w:noProof/>
+          <w:sz w:val="22"/>
+          <w:lang w:eastAsia="sk-SK"/>
+        </w:rPr>
+      </w:pPr>
+      <w:hyperlink w:anchor="_Toc468467753" w:history="1">
+        <w:r>
+          <w:rPr>
+            <w:rStyle w:val="Hypertextovprepojenie"/>
+            <w:noProof/>
+          </w:rPr>
+          <w:t>3.3.</w:t>
+        </w:r>
+        <w:r>
+          <w:rPr>
+            <w:rFonts w:asciiTheme="minorHAnsi" w:eastAsiaTheme="minorEastAsia" w:hAnsiTheme="minorHAnsi"/>
+            <w:noProof/>
+            <w:sz w:val="22"/>
+            <w:lang w:eastAsia="sk-SK"/>
+          </w:rPr>
+          <w:tab/>
+        </w:r>
+        <w:r>
+          <w:rPr>
+            <w:rStyle w:val="Hypertextovprepojenie"/>
+            <w:noProof/>
+          </w:rPr>
+          <w:t>Sémantický analyzátor</w:t>
+        </w:r>
+        <w:r>
+          <w:rPr>
+            <w:noProof/>
+            <w:webHidden/>
+          </w:rPr>
+          <w:tab/>
+        </w:r>
+        <w:r>
+          <w:rPr>
+            <w:noProof/>
+            <w:webHidden/>
+          </w:rPr>
+          <w:fldChar w:fldCharType="begin"/>
+        </w:r>
+        <w:r>
+          <w:rPr>
+            <w:noProof/>
+            <w:webHidden/>
+          </w:rPr>
+          <w:instrText xml:space="preserve"> PAGEREF _Toc468467753 \h </w:instrText>
+        </w:r>
+        <w:r>
+          <w:rPr>
+            <w:noProof/>
+            <w:webHidden/>
+          </w:rPr>
+        </w:r>
+        <w:r>
+          <w:rPr>
+            <w:noProof/>
+            <w:webHidden/>
+          </w:rPr>
+          <w:fldChar w:fldCharType="separate"/>
+        </w:r>
+        <w:r>
+          <w:rPr>
+            <w:noProof/>
+            <w:webHidden/>
+          </w:rPr>
+          <w:t>3</w:t>
+        </w:r>
+        <w:r>
+          <w:rPr>
+            <w:noProof/>
+            <w:webHidden/>
+          </w:rPr>
+          <w:fldChar w:fldCharType="end"/>
+        </w:r>
+      </w:hyperlink>
+    </w:p>
+    <w:p>
+      <w:pPr>
+        <w:pStyle w:val="Obsah2"/>
+        <w:tabs>
+          <w:tab w:val="left" w:pos="880"/>
+          <w:tab w:val="right" w:leader="dot" w:pos="9062"/>
+        </w:tabs>
+        <w:rPr>
+          <w:rFonts w:asciiTheme="minorHAnsi" w:eastAsiaTheme="minorEastAsia" w:hAnsiTheme="minorHAnsi"/>
+          <w:noProof/>
+          <w:sz w:val="22"/>
+          <w:lang w:eastAsia="sk-SK"/>
+        </w:rPr>
+      </w:pPr>
+      <w:hyperlink w:anchor="_Toc468467754" w:history="1">
+        <w:r>
+          <w:rPr>
+            <w:rStyle w:val="Hypertextovprepojenie"/>
+            <w:noProof/>
+          </w:rPr>
+          <w:t>3.4.</w:t>
+        </w:r>
+        <w:r>
+          <w:rPr>
+            <w:rFonts w:asciiTheme="minorHAnsi" w:eastAsiaTheme="minorEastAsia" w:hAnsiTheme="minorHAnsi"/>
+            <w:noProof/>
+            <w:sz w:val="22"/>
+            <w:lang w:eastAsia="sk-SK"/>
+          </w:rPr>
+          <w:tab/>
+        </w:r>
+        <w:r>
+          <w:rPr>
+            <w:rStyle w:val="Hypertextovprepojenie"/>
+            <w:noProof/>
+          </w:rPr>
+          <w:t>Interpret</w:t>
+        </w:r>
+        <w:r>
+          <w:rPr>
+            <w:noProof/>
+            <w:webHidden/>
+          </w:rPr>
+          <w:tab/>
+        </w:r>
+        <w:r>
+          <w:rPr>
+            <w:noProof/>
+            <w:webHidden/>
+          </w:rPr>
+          <w:fldChar w:fldCharType="begin"/>
+        </w:r>
+        <w:r>
+          <w:rPr>
+            <w:noProof/>
+            <w:webHidden/>
+          </w:rPr>
+          <w:instrText xml:space="preserve"> PAGEREF _Toc468467754 \h </w:instrText>
+        </w:r>
+        <w:r>
+          <w:rPr>
+            <w:noProof/>
+            <w:webHidden/>
+          </w:rPr>
+        </w:r>
+        <w:r>
+          <w:rPr>
+            <w:noProof/>
+            <w:webHidden/>
+          </w:rPr>
+          <w:fldChar w:fldCharType="separate"/>
+        </w:r>
+        <w:r>
+          <w:rPr>
+            <w:noProof/>
+            <w:webHidden/>
+          </w:rPr>
+          <w:t>3</w:t>
+        </w:r>
+        <w:r>
+          <w:rPr>
+            <w:noProof/>
+            <w:webHidden/>
+          </w:rPr>
+          <w:fldChar w:fldCharType="end"/>
+        </w:r>
+      </w:hyperlink>
+    </w:p>
+    <w:p>
+      <w:pPr>
+        <w:pStyle w:val="Obsah1"/>
+        <w:tabs>
+          <w:tab w:val="left" w:pos="440"/>
+          <w:tab w:val="right" w:leader="dot" w:pos="9062"/>
+        </w:tabs>
+        <w:rPr>
+          <w:rFonts w:asciiTheme="minorHAnsi" w:eastAsiaTheme="minorEastAsia" w:hAnsiTheme="minorHAnsi"/>
+          <w:b w:val="0"/>
+          <w:noProof/>
+          <w:sz w:val="22"/>
+          <w:lang w:eastAsia="sk-SK"/>
+        </w:rPr>
+      </w:pPr>
+      <w:hyperlink w:anchor="_Toc468467755" w:history="1">
+        <w:r>
+          <w:rPr>
+            <w:rStyle w:val="Hypertextovprepojenie"/>
+            <w:noProof/>
+          </w:rPr>
+          <w:t>4.</w:t>
         </w:r>
         <w:r>
           <w:rPr>
@@ -1080,7 +1260,7 @@
             <w:noProof/>
             <w:webHidden/>
           </w:rPr>
-          <w:instrText xml:space="preserve"> PAGEREF _Toc468466942 \h </w:instrText>
+          <w:instrText xml:space="preserve"> PAGEREF _Toc468467755 \h </w:instrText>
         </w:r>
         <w:r>
           <w:rPr>
@@ -1125,13 +1305,13 @@
           <w:lang w:eastAsia="sk-SK"/>
         </w:rPr>
       </w:pPr>
-      <w:hyperlink w:anchor="_Toc468466943" w:history="1">
+      <w:hyperlink w:anchor="_Toc468467756" w:history="1">
         <w:r>
           <w:rPr>
             <w:rStyle w:val="Hypertextovprepojenie"/>
             <w:noProof/>
           </w:rPr>
-          <w:t>3.1.</w:t>
+          <w:t>4.1.</w:t>
         </w:r>
         <w:r>
           <w:rPr>
@@ -1168,7 +1348,7 @@
             <w:noProof/>
             <w:webHidden/>
           </w:rPr>
-          <w:instrText xml:space="preserve"> PAGEREF _Toc468466943 \h </w:instrText>
+          <w:instrText xml:space="preserve"> PAGEREF _Toc468467756 \h </w:instrText>
         </w:r>
         <w:r>
           <w:rPr>
@@ -1213,13 +1393,13 @@
           <w:lang w:eastAsia="sk-SK"/>
         </w:rPr>
       </w:pPr>
-      <w:hyperlink w:anchor="_Toc468466944" w:history="1">
+      <w:hyperlink w:anchor="_Toc468467757" w:history="1">
         <w:r>
           <w:rPr>
             <w:rStyle w:val="Hypertextovprepojenie"/>
             <w:noProof/>
           </w:rPr>
-          <w:t>3.2.</w:t>
+          <w:t>4.2.</w:t>
         </w:r>
         <w:r>
           <w:rPr>
@@ -1256,7 +1436,7 @@
             <w:noProof/>
             <w:webHidden/>
           </w:rPr>
-          <w:instrText xml:space="preserve"> PAGEREF _Toc468466944 \h </w:instrText>
+          <w:instrText xml:space="preserve"> PAGEREF _Toc468467757 \h </w:instrText>
         </w:r>
         <w:r>
           <w:rPr>
@@ -1301,13 +1481,13 @@
           <w:lang w:eastAsia="sk-SK"/>
         </w:rPr>
       </w:pPr>
-      <w:hyperlink w:anchor="_Toc468466945" w:history="1">
+      <w:hyperlink w:anchor="_Toc468467758" w:history="1">
         <w:r>
           <w:rPr>
             <w:rStyle w:val="Hypertextovprepojenie"/>
             <w:noProof/>
           </w:rPr>
-          <w:t>3.3.</w:t>
+          <w:t>4.3.</w:t>
         </w:r>
         <w:r>
           <w:rPr>
@@ -1344,7 +1524,7 @@
             <w:noProof/>
             <w:webHidden/>
           </w:rPr>
-          <w:instrText xml:space="preserve"> PAGEREF _Toc468466945 \h </w:instrText>
+          <w:instrText xml:space="preserve"> PAGEREF _Toc468467758 \h </w:instrText>
         </w:r>
         <w:r>
           <w:rPr>
@@ -1390,13 +1570,13 @@
           <w:lang w:eastAsia="sk-SK"/>
         </w:rPr>
       </w:pPr>
-      <w:hyperlink w:anchor="_Toc468466946" w:history="1">
+      <w:hyperlink w:anchor="_Toc468467759" w:history="1">
         <w:r>
           <w:rPr>
             <w:rStyle w:val="Hypertextovprepojenie"/>
             <w:noProof/>
           </w:rPr>
-          <w:t>4.</w:t>
+          <w:t>5.</w:t>
         </w:r>
         <w:r>
           <w:rPr>
@@ -1434,7 +1614,7 @@
             <w:noProof/>
             <w:webHidden/>
           </w:rPr>
-          <w:instrText xml:space="preserve"> PAGEREF _Toc468466946 \h </w:instrText>
+          <w:instrText xml:space="preserve"> PAGEREF _Toc468467759 \h </w:instrText>
         </w:r>
         <w:r>
           <w:rPr>
@@ -1480,13 +1660,13 @@
           <w:lang w:eastAsia="sk-SK"/>
         </w:rPr>
       </w:pPr>
-      <w:hyperlink w:anchor="_Toc468466947" w:history="1">
+      <w:hyperlink w:anchor="_Toc468467760" w:history="1">
         <w:r>
           <w:rPr>
             <w:rStyle w:val="Hypertextovprepojenie"/>
             <w:noProof/>
           </w:rPr>
-          <w:t>5.</w:t>
+          <w:t>6.</w:t>
         </w:r>
         <w:r>
           <w:rPr>
@@ -1524,7 +1704,7 @@
             <w:noProof/>
             <w:webHidden/>
           </w:rPr>
-          <w:instrText xml:space="preserve"> PAGEREF _Toc468466947 \h </w:instrText>
+          <w:instrText xml:space="preserve"> PAGEREF _Toc468467760 \h </w:instrText>
         </w:r>
         <w:r>
           <w:rPr>
@@ -1570,13 +1750,13 @@
           <w:lang w:eastAsia="sk-SK"/>
         </w:rPr>
       </w:pPr>
-      <w:hyperlink w:anchor="_Toc468466948" w:history="1">
+      <w:hyperlink w:anchor="_Toc468467761" w:history="1">
         <w:r>
           <w:rPr>
             <w:rStyle w:val="Hypertextovprepojenie"/>
             <w:noProof/>
           </w:rPr>
-          <w:t>6.</w:t>
+          <w:t>7.</w:t>
         </w:r>
         <w:r>
           <w:rPr>
@@ -1614,7 +1794,7 @@
             <w:noProof/>
             <w:webHidden/>
           </w:rPr>
-          <w:instrText xml:space="preserve"> PAGEREF _Toc468466948 \h </w:instrText>
+          <w:instrText xml:space="preserve"> PAGEREF _Toc468467761 \h </w:instrText>
         </w:r>
         <w:r>
           <w:rPr>
@@ -1660,13 +1840,13 @@
           <w:lang w:eastAsia="sk-SK"/>
         </w:rPr>
       </w:pPr>
-      <w:hyperlink w:anchor="_Toc468466949" w:history="1">
+      <w:hyperlink w:anchor="_Toc468467762" w:history="1">
         <w:r>
           <w:rPr>
             <w:rStyle w:val="Hypertextovprepojenie"/>
             <w:noProof/>
           </w:rPr>
-          <w:t>7.</w:t>
+          <w:t>8.</w:t>
         </w:r>
         <w:r>
           <w:rPr>
@@ -1704,7 +1884,7 @@
             <w:noProof/>
             <w:webHidden/>
           </w:rPr>
-          <w:instrText xml:space="preserve"> PAGEREF _Toc468466949 \h </w:instrText>
+          <w:instrText xml:space="preserve"> PAGEREF _Toc468467762 \h </w:instrText>
         </w:r>
         <w:r>
           <w:rPr>
@@ -1749,13 +1929,13 @@
           <w:lang w:eastAsia="sk-SK"/>
         </w:rPr>
       </w:pPr>
-      <w:hyperlink w:anchor="_Toc468466950" w:history="1">
+      <w:hyperlink w:anchor="_Toc468467763" w:history="1">
         <w:r>
           <w:rPr>
             <w:rStyle w:val="Hypertextovprepojenie"/>
             <w:noProof/>
           </w:rPr>
-          <w:t>7.1.</w:t>
+          <w:t>8.1.</w:t>
         </w:r>
         <w:r>
           <w:rPr>
@@ -1792,7 +1972,7 @@
             <w:noProof/>
             <w:webHidden/>
           </w:rPr>
-          <w:instrText xml:space="preserve"> PAGEREF _Toc468466950 \h </w:instrText>
+          <w:instrText xml:space="preserve"> PAGEREF _Toc468467763 \h </w:instrText>
         </w:r>
         <w:r>
           <w:rPr>
@@ -1837,13 +2017,13 @@
           <w:lang w:eastAsia="sk-SK"/>
         </w:rPr>
       </w:pPr>
-      <w:hyperlink w:anchor="_Toc468466951" w:history="1">
+      <w:hyperlink w:anchor="_Toc468467764" w:history="1">
         <w:r>
           <w:rPr>
             <w:rStyle w:val="Hypertextovprepojenie"/>
             <w:noProof/>
           </w:rPr>
-          <w:t>7.2.</w:t>
+          <w:t>8.2.</w:t>
         </w:r>
         <w:r>
           <w:rPr>
@@ -1880,7 +2060,7 @@
             <w:noProof/>
             <w:webHidden/>
           </w:rPr>
-          <w:instrText xml:space="preserve"> PAGEREF _Toc468466951 \h </w:instrText>
+          <w:instrText xml:space="preserve"> PAGEREF _Toc468467764 \h </w:instrText>
         </w:r>
         <w:r>
           <w:rPr>
@@ -1925,13 +2105,13 @@
           <w:lang w:eastAsia="sk-SK"/>
         </w:rPr>
       </w:pPr>
-      <w:hyperlink w:anchor="_Toc468466952" w:history="1">
+      <w:hyperlink w:anchor="_Toc468467765" w:history="1">
         <w:r>
           <w:rPr>
             <w:rStyle w:val="Hypertextovprepojenie"/>
             <w:noProof/>
           </w:rPr>
-          <w:t>7.3.</w:t>
+          <w:t>8.3.</w:t>
         </w:r>
         <w:r>
           <w:rPr>
@@ -1968,7 +2148,7 @@
             <w:noProof/>
             <w:webHidden/>
           </w:rPr>
-          <w:instrText xml:space="preserve"> PAGEREF _Toc468466952 \h </w:instrText>
+          <w:instrText xml:space="preserve"> PAGEREF _Toc468467765 \h </w:instrText>
         </w:r>
         <w:r>
           <w:rPr>
@@ -2013,13 +2193,13 @@
           <w:lang w:eastAsia="sk-SK"/>
         </w:rPr>
       </w:pPr>
-      <w:hyperlink w:anchor="_Toc468466953" w:history="1">
+      <w:hyperlink w:anchor="_Toc468467766" w:history="1">
         <w:r>
           <w:rPr>
             <w:rStyle w:val="Hypertextovprepojenie"/>
             <w:noProof/>
           </w:rPr>
-          <w:t>7.4.</w:t>
+          <w:t>8.4.</w:t>
         </w:r>
         <w:r>
           <w:rPr>
@@ -2056,7 +2236,7 @@
             <w:noProof/>
             <w:webHidden/>
           </w:rPr>
-          <w:instrText xml:space="preserve"> PAGEREF _Toc468466953 \h </w:instrText>
+          <w:instrText xml:space="preserve"> PAGEREF _Toc468467766 \h </w:instrText>
         </w:r>
         <w:r>
           <w:rPr>
@@ -2113,12 +2293,12 @@
       <w:pPr>
         <w:pStyle w:val="Nadpis1"/>
       </w:pPr>
-      <w:bookmarkStart w:id="0" w:name="_Toc468466936"/>
+      <w:bookmarkStart w:id="1" w:name="_Toc468467747"/>
       <w:r>
         <w:lastRenderedPageBreak/>
         <w:t>Úvod</w:t>
       </w:r>
-      <w:bookmarkEnd w:id="0"/>
+      <w:bookmarkEnd w:id="1"/>
     </w:p>
     <w:p>
       <w:pPr>
@@ -2209,18 +2389,22 @@
       <w:pPr>
         <w:pStyle w:val="Nadpis1"/>
       </w:pPr>
+      <w:bookmarkStart w:id="2" w:name="_Toc468467748"/>
       <w:r>
         <w:lastRenderedPageBreak/>
         <w:t>Návrh</w:t>
       </w:r>
+      <w:bookmarkEnd w:id="2"/>
     </w:p>
     <w:p>
       <w:pPr>
         <w:pStyle w:val="Nadpis2"/>
       </w:pPr>
+      <w:bookmarkStart w:id="3" w:name="_Toc468467749"/>
       <w:r>
         <w:t>Vývojový cyklus</w:t>
       </w:r>
+      <w:bookmarkEnd w:id="3"/>
     </w:p>
     <w:p>
       <w:r>
@@ -2299,21 +2483,21 @@
         <w:pageBreakBefore w:val="0"/>
         <w:ind w:left="425" w:hanging="425"/>
       </w:pPr>
-      <w:bookmarkStart w:id="1" w:name="_Toc468466937"/>
+      <w:bookmarkStart w:id="4" w:name="_Toc468467750"/>
       <w:r>
         <w:t>Interpret</w:t>
       </w:r>
-      <w:bookmarkEnd w:id="1"/>
+      <w:bookmarkEnd w:id="4"/>
     </w:p>
     <w:p>
       <w:pPr>
         <w:pStyle w:val="Nadpis2"/>
       </w:pPr>
-      <w:bookmarkStart w:id="2" w:name="_Toc468466938"/>
+      <w:bookmarkStart w:id="5" w:name="_Toc468467751"/>
       <w:r>
         <w:t>Lexikálny analyzátor</w:t>
       </w:r>
-      <w:bookmarkEnd w:id="2"/>
+      <w:bookmarkEnd w:id="5"/>
     </w:p>
     <w:p>
       <w:pPr>
@@ -2334,12 +2518,7 @@
         <w:t>Lexikálny analyzátor je i</w:t>
       </w:r>
       <w:r>
-        <w:t>mplementovaný je vo</w:t>
-      </w:r>
-      <w:bookmarkStart w:id="3" w:name="_GoBack"/>
-      <w:bookmarkEnd w:id="3"/>
-      <w:r>
-        <w:t xml:space="preserve"> forme konečného automatu</w:t>
+        <w:t>mplementovaný je vo forme konečného automatu</w:t>
       </w:r>
       <w:r>
         <w:t>. Vstupom je textový súbor z ktorého sa čítajú jednotlivé znaky ktoré sú vyhodnocované.</w:t>
@@ -2398,7 +2577,7 @@
       <w:pPr>
         <w:pStyle w:val="Nadpis2"/>
       </w:pPr>
-      <w:bookmarkStart w:id="4" w:name="_Toc468466939"/>
+      <w:bookmarkStart w:id="6" w:name="_Toc468467752"/>
       <w:r>
         <w:t>Syntaktick</w:t>
       </w:r>
@@ -2415,7 +2594,7 @@
       <w:r>
         <w:t>yzator</w:t>
       </w:r>
-      <w:bookmarkEnd w:id="4"/>
+      <w:bookmarkEnd w:id="6"/>
       <w:proofErr w:type="spellEnd"/>
     </w:p>
     <w:p>
@@ -2469,11 +2648,11 @@
       <w:pPr>
         <w:pStyle w:val="Nadpis2"/>
       </w:pPr>
-      <w:bookmarkStart w:id="5" w:name="_Toc468466940"/>
+      <w:bookmarkStart w:id="7" w:name="_Toc468467753"/>
       <w:r>
         <w:t>Sémantický analyzátor</w:t>
       </w:r>
-      <w:bookmarkEnd w:id="5"/>
+      <w:bookmarkEnd w:id="7"/>
     </w:p>
     <w:p>
       <w:pPr>
@@ -2498,11 +2677,11 @@
       <w:pPr>
         <w:pStyle w:val="Nadpis2"/>
       </w:pPr>
-      <w:bookmarkStart w:id="6" w:name="_Toc468466941"/>
+      <w:bookmarkStart w:id="8" w:name="_Toc468467754"/>
       <w:r>
         <w:t>Interpret</w:t>
       </w:r>
-      <w:bookmarkEnd w:id="6"/>
+      <w:bookmarkEnd w:id="8"/>
     </w:p>
     <w:p>
       <w:pPr>
@@ -2578,12 +2757,12 @@
       <w:pPr>
         <w:pStyle w:val="Nadpis1"/>
       </w:pPr>
-      <w:bookmarkStart w:id="7" w:name="_Toc468466942"/>
+      <w:bookmarkStart w:id="9" w:name="_Toc468467755"/>
       <w:r>
         <w:lastRenderedPageBreak/>
         <w:t>Algoritmy</w:t>
       </w:r>
-      <w:bookmarkEnd w:id="7"/>
+      <w:bookmarkEnd w:id="9"/>
     </w:p>
     <w:p>
       <w:pPr>
@@ -2605,7 +2784,7 @@
       <w:pPr>
         <w:pStyle w:val="Nadpis2"/>
       </w:pPr>
-      <w:bookmarkStart w:id="8" w:name="_Toc468466943"/>
+      <w:bookmarkStart w:id="10" w:name="_Toc468467756"/>
       <w:r>
         <w:t xml:space="preserve">(b) vyhľadávanie s použitím </w:t>
       </w:r>
@@ -2617,7 +2796,7 @@
       <w:r>
         <w:t xml:space="preserve"> algoritmu</w:t>
       </w:r>
-      <w:bookmarkEnd w:id="8"/>
+      <w:bookmarkEnd w:id="10"/>
     </w:p>
     <w:p>
       <w:pPr>
@@ -2699,11 +2878,11 @@
       <w:pPr>
         <w:pStyle w:val="Nadpis2"/>
       </w:pPr>
-      <w:bookmarkStart w:id="9" w:name="_Toc468466944"/>
+      <w:bookmarkStart w:id="11" w:name="_Toc468467757"/>
       <w:r>
         <w:t>(3) radenie pomocou Shell sort algoritmu</w:t>
       </w:r>
-      <w:bookmarkEnd w:id="9"/>
+      <w:bookmarkEnd w:id="11"/>
     </w:p>
     <w:p>
       <w:pPr>
@@ -2723,11 +2902,11 @@
       <w:pPr>
         <w:pStyle w:val="Nadpis2"/>
       </w:pPr>
-      <w:bookmarkStart w:id="10" w:name="_Toc468466945"/>
+      <w:bookmarkStart w:id="12" w:name="_Toc468467758"/>
       <w:r>
         <w:t>(I) implementácia tabuľky symbolov pomocou binárneho vyhľadávacieho stromu</w:t>
       </w:r>
-      <w:bookmarkEnd w:id="10"/>
+      <w:bookmarkEnd w:id="12"/>
     </w:p>
     <w:p>
       <w:pPr>
@@ -2762,11 +2941,11 @@
         <w:pageBreakBefore w:val="0"/>
         <w:ind w:left="425" w:hanging="425"/>
       </w:pPr>
-      <w:bookmarkStart w:id="11" w:name="_Toc468466946"/>
+      <w:bookmarkStart w:id="13" w:name="_Toc468467759"/>
       <w:r>
         <w:t>Práca v tíme</w:t>
       </w:r>
-      <w:bookmarkEnd w:id="11"/>
+      <w:bookmarkEnd w:id="13"/>
     </w:p>
     <w:p>
       <w:pPr>
@@ -2844,11 +3023,11 @@
         <w:pageBreakBefore w:val="0"/>
         <w:ind w:left="425" w:hanging="425"/>
       </w:pPr>
-      <w:bookmarkStart w:id="12" w:name="_Toc468466947"/>
+      <w:bookmarkStart w:id="14" w:name="_Toc468467760"/>
       <w:r>
         <w:t>Záver</w:t>
       </w:r>
-      <w:bookmarkEnd w:id="12"/>
+      <w:bookmarkEnd w:id="14"/>
     </w:p>
     <w:p>
       <w:pPr>
@@ -2883,11 +3062,11 @@
         <w:pageBreakBefore w:val="0"/>
         <w:ind w:left="425" w:hanging="425"/>
       </w:pPr>
-      <w:bookmarkStart w:id="13" w:name="_Toc468466948"/>
+      <w:bookmarkStart w:id="15" w:name="_Toc468467761"/>
       <w:r>
         <w:t>Literatúra</w:t>
       </w:r>
-      <w:bookmarkEnd w:id="13"/>
+      <w:bookmarkEnd w:id="15"/>
     </w:p>
     <w:p>
       <w:pPr>
@@ -2935,22 +3114,22 @@
       <w:pPr>
         <w:pStyle w:val="Nadpis1"/>
       </w:pPr>
-      <w:bookmarkStart w:id="14" w:name="_Toc468466949"/>
+      <w:bookmarkStart w:id="16" w:name="_Toc468467762"/>
       <w:r>
         <w:lastRenderedPageBreak/>
         <w:t>Príloha</w:t>
       </w:r>
-      <w:bookmarkEnd w:id="14"/>
+      <w:bookmarkEnd w:id="16"/>
     </w:p>
     <w:p>
       <w:pPr>
         <w:pStyle w:val="Nadpis2"/>
       </w:pPr>
-      <w:bookmarkStart w:id="15" w:name="_Toc468466950"/>
+      <w:bookmarkStart w:id="17" w:name="_Toc468467763"/>
       <w:r>
         <w:t>Diagram konečného automatu lexikálnej analýzy</w:t>
       </w:r>
-      <w:bookmarkEnd w:id="15"/>
+      <w:bookmarkEnd w:id="17"/>
     </w:p>
     <w:p>
       <w:r>
@@ -3021,12 +3200,12 @@
         <w:pStyle w:val="Nadpis2"/>
         <w:pageBreakBefore/>
       </w:pPr>
-      <w:bookmarkStart w:id="16" w:name="_Toc468466951"/>
+      <w:bookmarkStart w:id="18" w:name="_Toc468467764"/>
       <w:r>
         <w:lastRenderedPageBreak/>
         <w:t>LL-gramatika syntaktického analyzátora</w:t>
       </w:r>
-      <w:bookmarkEnd w:id="16"/>
+      <w:bookmarkEnd w:id="18"/>
     </w:p>
     <w:tbl>
       <w:tblPr>
@@ -17143,7 +17322,7 @@
       <w:pPr>
         <w:pStyle w:val="Nadpis2"/>
       </w:pPr>
-      <w:bookmarkStart w:id="17" w:name="_Toc468466952"/>
+      <w:bookmarkStart w:id="19" w:name="_Toc468467765"/>
       <w:r>
         <w:lastRenderedPageBreak/>
         <w:t xml:space="preserve">LL-tabuľka </w:t>
@@ -17151,7 +17330,7 @@
       <w:r>
         <w:t>syntaktického analyzátora</w:t>
       </w:r>
-      <w:bookmarkEnd w:id="17"/>
+      <w:bookmarkEnd w:id="19"/>
     </w:p>
     <w:tbl>
       <w:tblPr>
@@ -35608,7 +35787,7 @@
       <w:pPr>
         <w:pStyle w:val="Nadpis2"/>
       </w:pPr>
-      <w:bookmarkStart w:id="18" w:name="_Toc468466953"/>
+      <w:bookmarkStart w:id="20" w:name="_Toc468467766"/>
       <w:proofErr w:type="spellStart"/>
       <w:r>
         <w:t>Precedenčná</w:t>
@@ -35617,7 +35796,7 @@
       <w:r>
         <w:t xml:space="preserve"> tabuľka syntaktického analyzátora</w:t>
       </w:r>
-      <w:bookmarkEnd w:id="18"/>
+      <w:bookmarkEnd w:id="20"/>
     </w:p>
     <w:tbl>
       <w:tblPr>
@@ -49352,7 +49531,7 @@
             <w:sz w:val="24"/>
             <w:szCs w:val="24"/>
           </w:rPr>
-          <w:t>3</w:t>
+          <w:t>8</w:t>
         </w:r>
         <w:r>
           <w:rPr>
@@ -50953,7 +51132,7 @@
 </file>
 
 <file path=customXml/itemProps1.xml><?xml version="1.0" encoding="utf-8"?>
-<ds:datastoreItem xmlns:ds="http://schemas.openxmlformats.org/officeDocument/2006/customXml" ds:itemID="{52171C76-FBFE-4F0E-B6F9-5DBE56D64591}">
+<ds:datastoreItem xmlns:ds="http://schemas.openxmlformats.org/officeDocument/2006/customXml" ds:itemID="{0B505051-A405-46BF-B1A0-DFD008D155D8}">
   <ds:schemaRefs>
     <ds:schemaRef ds:uri="http://schemas.openxmlformats.org/officeDocument/2006/bibliography"/>
   </ds:schemaRefs>

</xml_diff>